<commit_message>
Epic 5 - Alina Khodatska
</commit_message>
<xml_diff>
--- a/ai_13/alina_khodatska/epic_5/report/epic_5_practice_and_labs_report.docx
+++ b/ai_13/alina_khodatska/epic_5/report/epic_5_practice_and_labs_report.docx
@@ -850,6 +850,15 @@
         </w:rPr>
         <w:t xml:space="preserve"> </w:t>
       </w:r>
+    </w:p>
+    <w:p>
+      <w:pPr>
+        <w:rPr>
+          <w:rFonts w:ascii="Times New Roman" w:hAnsi="Times New Roman" w:cs="Times New Roman"/>
+          <w:sz w:val="28"/>
+          <w:szCs w:val="28"/>
+        </w:rPr>
+      </w:pPr>
       <w:r>
         <w:rPr>
           <w:rFonts w:ascii="Times New Roman" w:hAnsi="Times New Roman" w:cs="Times New Roman"/>
@@ -866,6 +875,15 @@
         </w:rPr>
         <w:t>.</w:t>
       </w:r>
+    </w:p>
+    <w:p>
+      <w:pPr>
+        <w:rPr>
+          <w:rFonts w:ascii="Times New Roman" w:hAnsi="Times New Roman" w:cs="Times New Roman"/>
+          <w:sz w:val="28"/>
+          <w:szCs w:val="28"/>
+        </w:rPr>
+      </w:pPr>
     </w:p>
     <w:p>
       <w:pPr>
@@ -893,6 +911,15 @@
         </w:rPr>
         <w:t xml:space="preserve"> </w:t>
       </w:r>
+    </w:p>
+    <w:p>
+      <w:pPr>
+        <w:rPr>
+          <w:rFonts w:ascii="Times New Roman" w:hAnsi="Times New Roman" w:cs="Times New Roman"/>
+          <w:sz w:val="28"/>
+          <w:szCs w:val="28"/>
+        </w:rPr>
+      </w:pPr>
       <w:r>
         <w:rPr>
           <w:rFonts w:ascii="Times New Roman" w:hAnsi="Times New Roman" w:cs="Times New Roman"/>
@@ -901,6 +928,15 @@
         </w:rPr>
         <w:t>Ознайомитися з принципами роботи з текстовими та бінарними файлами в C++, використанням стандартної бібліотеки для маніпуляцій з файлами, а також створенням і застосуванням власних бібліотек для організації коду.</w:t>
       </w:r>
+    </w:p>
+    <w:p>
+      <w:pPr>
+        <w:rPr>
+          <w:rFonts w:ascii="Times New Roman" w:hAnsi="Times New Roman" w:cs="Times New Roman"/>
+          <w:sz w:val="28"/>
+          <w:szCs w:val="28"/>
+        </w:rPr>
+      </w:pPr>
     </w:p>
     <w:p>
       <w:pPr>
@@ -1091,6 +1127,16 @@
       <w:pPr>
         <w:rPr>
           <w:rFonts w:ascii="Times New Roman" w:hAnsi="Times New Roman" w:cs="Times New Roman"/>
+          <w:sz w:val="28"/>
+          <w:szCs w:val="28"/>
+          <w:lang w:val="en-US"/>
+        </w:rPr>
+      </w:pPr>
+    </w:p>
+    <w:p>
+      <w:pPr>
+        <w:rPr>
+          <w:rFonts w:ascii="Times New Roman" w:hAnsi="Times New Roman" w:cs="Times New Roman"/>
           <w:b/>
           <w:bCs/>
           <w:sz w:val="28"/>
@@ -1272,18 +1318,7 @@
           <w:szCs w:val="28"/>
           <w:u w:val="single"/>
         </w:rPr>
-        <w:t>Постановка завдання</w:t>
-      </w:r>
-      <w:r>
-        <w:rPr>
-          <w:rFonts w:ascii="Times New Roman" w:hAnsi="Times New Roman" w:cs="Times New Roman"/>
-          <w:i/>
-          <w:iCs/>
-          <w:sz w:val="28"/>
-          <w:szCs w:val="28"/>
-          <w:u w:val="single"/>
-        </w:rPr>
-        <w:t>:</w:t>
+        <w:t>Постановка завдання:</w:t>
       </w:r>
       <w:r>
         <w:rPr>
@@ -1592,7 +1627,25 @@
           <w:sz w:val="28"/>
           <w:szCs w:val="28"/>
         </w:rPr>
-        <w:t xml:space="preserve"> Task 1 </w:t>
+        <w:t xml:space="preserve"> </w:t>
+      </w:r>
+      <w:proofErr w:type="spellStart"/>
+      <w:r>
+        <w:rPr>
+          <w:rFonts w:ascii="Times New Roman" w:hAnsi="Times New Roman" w:cs="Times New Roman"/>
+          <w:sz w:val="28"/>
+          <w:szCs w:val="28"/>
+        </w:rPr>
+        <w:t>Task</w:t>
+      </w:r>
+      <w:proofErr w:type="spellEnd"/>
+      <w:r>
+        <w:rPr>
+          <w:rFonts w:ascii="Times New Roman" w:hAnsi="Times New Roman" w:cs="Times New Roman"/>
+          <w:sz w:val="28"/>
+          <w:szCs w:val="28"/>
+        </w:rPr>
+        <w:t xml:space="preserve"> 1 </w:t>
       </w:r>
       <w:proofErr w:type="spellStart"/>
       <w:r>
@@ -1630,18 +1683,7 @@
           <w:szCs w:val="28"/>
           <w:u w:val="single"/>
         </w:rPr>
-        <w:t>Постановка завдання</w:t>
-      </w:r>
-      <w:r>
-        <w:rPr>
-          <w:rFonts w:ascii="Times New Roman" w:hAnsi="Times New Roman" w:cs="Times New Roman"/>
-          <w:i/>
-          <w:iCs/>
-          <w:sz w:val="28"/>
-          <w:szCs w:val="28"/>
-          <w:u w:val="single"/>
-        </w:rPr>
-        <w:t>:</w:t>
+        <w:t>Постановка завдання:</w:t>
       </w:r>
       <w:r>
         <w:rPr>
@@ -2155,18 +2197,7 @@
           <w:szCs w:val="28"/>
           <w:u w:val="single"/>
         </w:rPr>
-        <w:t>Постановка завдання</w:t>
-      </w:r>
-      <w:r>
-        <w:rPr>
-          <w:rFonts w:ascii="Times New Roman" w:hAnsi="Times New Roman" w:cs="Times New Roman"/>
-          <w:i/>
-          <w:iCs/>
-          <w:sz w:val="28"/>
-          <w:szCs w:val="28"/>
-          <w:u w:val="single"/>
-        </w:rPr>
-        <w:t>:</w:t>
+        <w:t>Постановка завдання:</w:t>
       </w:r>
       <w:r>
         <w:rPr>
@@ -2448,23 +2479,7 @@
           <w:sz w:val="28"/>
           <w:szCs w:val="28"/>
         </w:rPr>
-        <w:t>ано масив, який складається з N </w:t>
-      </w:r>
-      <w:r>
-        <w:rPr>
-          <w:rFonts w:ascii="Times New Roman" w:hAnsi="Times New Roman" w:cs="Times New Roman"/>
-          <w:sz w:val="28"/>
-          <w:szCs w:val="28"/>
-        </w:rPr>
-        <w:t>додатних</w:t>
-      </w:r>
-      <w:r>
-        <w:rPr>
-          <w:rFonts w:ascii="Times New Roman" w:hAnsi="Times New Roman" w:cs="Times New Roman"/>
-          <w:sz w:val="28"/>
-          <w:szCs w:val="28"/>
-        </w:rPr>
-        <w:t xml:space="preserve"> цілих чисел.</w:t>
+        <w:t>ано масив, який складається з N додатних цілих чисел.</w:t>
       </w:r>
     </w:p>
     <w:p>
@@ -3056,16 +3071,7 @@
           <w:szCs w:val="28"/>
           <w:lang w:val="en-US"/>
         </w:rPr>
-        <w:t xml:space="preserve">Algotester Lab 4 Task </w:t>
-      </w:r>
-      <w:r>
-        <w:rPr>
-          <w:rFonts w:ascii="Times New Roman" w:hAnsi="Times New Roman" w:cs="Times New Roman"/>
-          <w:sz w:val="28"/>
-          <w:szCs w:val="28"/>
-          <w:lang w:val="en-US"/>
-        </w:rPr>
-        <w:t>2</w:t>
+        <w:t>Algotester Lab 4 Task 2</w:t>
       </w:r>
       <w:r>
         <w:rPr>
@@ -4872,7 +4878,86 @@
           <w:sz w:val="28"/>
           <w:szCs w:val="28"/>
         </w:rPr>
-        <w:t>закриття файла.</w:t>
+        <w:t xml:space="preserve">закриття </w:t>
+      </w:r>
+      <w:proofErr w:type="spellStart"/>
+      <w:r>
+        <w:rPr>
+          <w:rFonts w:ascii="Times New Roman" w:hAnsi="Times New Roman" w:cs="Times New Roman"/>
+          <w:sz w:val="28"/>
+          <w:szCs w:val="28"/>
+        </w:rPr>
+        <w:t>файла</w:t>
+      </w:r>
+      <w:proofErr w:type="spellEnd"/>
+      <w:r>
+        <w:rPr>
+          <w:rFonts w:ascii="Times New Roman" w:hAnsi="Times New Roman" w:cs="Times New Roman"/>
+          <w:sz w:val="28"/>
+          <w:szCs w:val="28"/>
+        </w:rPr>
+        <w:t>.</w:t>
+      </w:r>
+    </w:p>
+    <w:p>
+      <w:pPr>
+        <w:rPr>
+          <w:rFonts w:ascii="Times New Roman" w:hAnsi="Times New Roman" w:cs="Times New Roman"/>
+          <w:sz w:val="28"/>
+          <w:szCs w:val="28"/>
+          <w:lang w:val="en-US"/>
+        </w:rPr>
+      </w:pPr>
+      <w:r>
+        <w:rPr>
+          <w:rFonts w:ascii="Times New Roman" w:hAnsi="Times New Roman" w:cs="Times New Roman"/>
+          <w:noProof/>
+          <w:sz w:val="28"/>
+          <w:szCs w:val="28"/>
+          <w:lang w:val="en-US"/>
+        </w:rPr>
+        <w:lastRenderedPageBreak/>
+        <w:drawing>
+          <wp:inline distT="0" distB="0" distL="0" distR="0" wp14:anchorId="05BFDD3B" wp14:editId="435FA179">
+            <wp:extent cx="6120765" cy="4309745"/>
+            <wp:effectExtent l="0" t="0" r="0" b="0"/>
+            <wp:docPr id="9" name="Рисунок 9" descr="Зображення, що містить текст, схема, План, Паралель&#10;&#10;Автоматично згенерований опис"/>
+            <wp:cNvGraphicFramePr>
+              <a:graphicFrameLocks xmlns:a="http://schemas.openxmlformats.org/drawingml/2006/main" noChangeAspect="1"/>
+            </wp:cNvGraphicFramePr>
+            <a:graphic xmlns:a="http://schemas.openxmlformats.org/drawingml/2006/main">
+              <a:graphicData uri="http://schemas.openxmlformats.org/drawingml/2006/picture">
+                <pic:pic xmlns:pic="http://schemas.openxmlformats.org/drawingml/2006/picture">
+                  <pic:nvPicPr>
+                    <pic:cNvPr id="9" name="Рисунок 9" descr="Зображення, що містить текст, схема, План, Паралель&#10;&#10;Автоматично згенерований опис"/>
+                    <pic:cNvPicPr/>
+                  </pic:nvPicPr>
+                  <pic:blipFill>
+                    <a:blip r:embed="rId21">
+                      <a:extLst>
+                        <a:ext uri="{28A0092B-C50C-407E-A947-70E740481C1C}">
+                          <a14:useLocalDpi xmlns:a14="http://schemas.microsoft.com/office/drawing/2010/main" val="0"/>
+                        </a:ext>
+                      </a:extLst>
+                    </a:blip>
+                    <a:stretch>
+                      <a:fillRect/>
+                    </a:stretch>
+                  </pic:blipFill>
+                  <pic:spPr>
+                    <a:xfrm>
+                      <a:off x="0" y="0"/>
+                      <a:ext cx="6120765" cy="4309745"/>
+                    </a:xfrm>
+                    <a:prstGeom prst="rect">
+                      <a:avLst/>
+                    </a:prstGeom>
+                  </pic:spPr>
+                </pic:pic>
+              </a:graphicData>
+            </a:graphic>
+          </wp:inline>
+        </w:drawing>
       </w:r>
     </w:p>
     <w:p>
@@ -4909,7 +4994,7 @@
                     <pic:cNvPicPr/>
                   </pic:nvPicPr>
                   <pic:blipFill>
-                    <a:blip r:embed="rId21" cstate="print">
+                    <a:blip r:embed="rId22" cstate="print">
                       <a:extLst>
                         <a:ext uri="{28A0092B-C50C-407E-A947-70E740481C1C}">
                           <a14:useLocalDpi xmlns:a14="http://schemas.microsoft.com/office/drawing/2010/main" val="0"/>
@@ -4968,7 +5053,7 @@
                     <pic:cNvPicPr/>
                   </pic:nvPicPr>
                   <pic:blipFill>
-                    <a:blip r:embed="rId22">
+                    <a:blip r:embed="rId23">
                       <a:extLst>
                         <a:ext uri="{28A0092B-C50C-407E-A947-70E740481C1C}">
                           <a14:useLocalDpi xmlns:a14="http://schemas.microsoft.com/office/drawing/2010/main" val="0"/>
@@ -5247,15 +5332,7 @@
           <w:sz w:val="28"/>
           <w:szCs w:val="28"/>
         </w:rPr>
-        <w:t xml:space="preserve">4. Їх </w:t>
-      </w:r>
-      <w:r>
-        <w:rPr>
-          <w:rFonts w:ascii="Times New Roman" w:hAnsi="Times New Roman" w:cs="Times New Roman"/>
-          <w:sz w:val="28"/>
-          <w:szCs w:val="28"/>
-        </w:rPr>
-        <w:t>об’єднання</w:t>
+        <w:t>4. Їх об’єднання</w:t>
       </w:r>
     </w:p>
     <w:p>
@@ -5496,7 +5573,7 @@
                     <pic:cNvPicPr/>
                   </pic:nvPicPr>
                   <pic:blipFill>
-                    <a:blip r:embed="rId23" cstate="print">
+                    <a:blip r:embed="rId24" cstate="print">
                       <a:extLst>
                         <a:ext uri="{28A0092B-C50C-407E-A947-70E740481C1C}">
                           <a14:useLocalDpi xmlns:a14="http://schemas.microsoft.com/office/drawing/2010/main" val="0"/>
@@ -5556,7 +5633,7 @@
                     <pic:cNvPicPr/>
                   </pic:nvPicPr>
                   <pic:blipFill>
-                    <a:blip r:embed="rId24">
+                    <a:blip r:embed="rId25">
                       <a:extLst>
                         <a:ext uri="{28A0092B-C50C-407E-A947-70E740481C1C}">
                           <a14:useLocalDpi xmlns:a14="http://schemas.microsoft.com/office/drawing/2010/main" val="0"/>
@@ -5663,7 +5740,7 @@
                     <pic:cNvPicPr/>
                   </pic:nvPicPr>
                   <pic:blipFill>
-                    <a:blip r:embed="rId25">
+                    <a:blip r:embed="rId26">
                       <a:extLst>
                         <a:ext uri="{28A0092B-C50C-407E-A947-70E740481C1C}">
                           <a14:useLocalDpi xmlns:a14="http://schemas.microsoft.com/office/drawing/2010/main" val="0"/>
@@ -5723,7 +5800,7 @@
                     <pic:cNvPicPr/>
                   </pic:nvPicPr>
                   <pic:blipFill>
-                    <a:blip r:embed="rId26">
+                    <a:blip r:embed="rId27">
                       <a:extLst>
                         <a:ext uri="{28A0092B-C50C-407E-A947-70E740481C1C}">
                           <a14:useLocalDpi xmlns:a14="http://schemas.microsoft.com/office/drawing/2010/main" val="0"/>
@@ -5809,6 +5886,7 @@
           <w:bCs/>
           <w:sz w:val="28"/>
           <w:szCs w:val="28"/>
+          <w:lang w:val="en-US"/>
         </w:rPr>
       </w:pPr>
       <w:r>
@@ -5822,15 +5900,26 @@
         </w:rPr>
         <w:t>Pull request:</w:t>
       </w:r>
-    </w:p>
-    <w:p>
-      <w:pPr>
-        <w:rPr>
-          <w:rFonts w:ascii="Times New Roman" w:hAnsi="Times New Roman" w:cs="Times New Roman"/>
-          <w:sz w:val="28"/>
-          <w:szCs w:val="28"/>
-        </w:rPr>
-      </w:pPr>
+      <w:r>
+        <w:rPr>
+          <w:rFonts w:ascii="Times New Roman" w:hAnsi="Times New Roman" w:cs="Times New Roman"/>
+          <w:b/>
+          <w:bCs/>
+          <w:sz w:val="28"/>
+          <w:szCs w:val="28"/>
+          <w:lang w:val="en-US"/>
+        </w:rPr>
+        <w:t xml:space="preserve"> </w:t>
+      </w:r>
+      <w:r>
+        <w:rPr>
+          <w:rFonts w:ascii="Times New Roman" w:hAnsi="Times New Roman" w:cs="Times New Roman"/>
+          <w:sz w:val="28"/>
+          <w:szCs w:val="28"/>
+          <w:lang w:val="en-US"/>
+        </w:rPr>
+        <w:t>https://github.com/artificial-intelligence-department/ai_programming_playground_2024/pull/643</w:t>
+      </w:r>
     </w:p>
     <w:sectPr>
       <w:pgSz w:w="11906" w:h="16838"/>
@@ -6718,6 +6807,7 @@
   <w:style w:type="character" w:default="1" w:styleId="a0">
     <w:name w:val="Default Paragraph Font"/>
     <w:uiPriority w:val="1"/>
+    <w:semiHidden/>
     <w:unhideWhenUsed/>
   </w:style>
   <w:style w:type="table" w:default="1" w:styleId="a1">

</xml_diff>